<commit_message>
CalculatingExpression: before all isn't ruin
</commit_message>
<xml_diff>
--- a/labs/CalculatingExpression/Explaination.docx
+++ b/labs/CalculatingExpression/Explaination.docx
@@ -127,16 +127,21 @@
         </w:rPr>
         <w:t xml:space="preserve">, </w:t>
       </w:r>
-      <w:proofErr w:type="spellStart"/>
-      <w:r>
-        <w:rPr>
-          <w:sz w:val="28"/>
-          <w:szCs w:val="28"/>
-          <w:lang w:val="en-US"/>
-        </w:rPr>
-        <w:t>hpp</w:t>
-      </w:r>
-      <w:proofErr w:type="spellEnd"/>
+      <w:r>
+        <w:rPr>
+          <w:sz w:val="28"/>
+          <w:szCs w:val="28"/>
+        </w:rPr>
+        <w:t>модуля (</w:t>
+      </w:r>
+      <w:r>
+        <w:rPr>
+          <w:sz w:val="28"/>
+          <w:szCs w:val="28"/>
+          <w:lang w:val="en-US"/>
+        </w:rPr>
+        <w:t>h</w:t>
+      </w:r>
       <w:r>
         <w:rPr>
           <w:sz w:val="28"/>
@@ -149,50 +154,54 @@
           <w:sz w:val="28"/>
           <w:szCs w:val="28"/>
         </w:rPr>
-        <w:t>файла и двух классов, о которых речь пойдет позже.</w:t>
-      </w:r>
-    </w:p>
-    <w:p>
-      <w:pPr>
-        <w:tabs>
-          <w:tab w:val="left" w:pos="5544"/>
-        </w:tabs>
-        <w:rPr>
-          <w:sz w:val="28"/>
-          <w:szCs w:val="28"/>
-        </w:rPr>
-      </w:pPr>
-      <w:proofErr w:type="gramStart"/>
-      <w:r>
-        <w:rPr>
-          <w:sz w:val="28"/>
-          <w:szCs w:val="28"/>
-        </w:rPr>
-        <w:t>Для начала,</w:t>
-      </w:r>
-      <w:proofErr w:type="gramEnd"/>
-      <w:r>
-        <w:rPr>
-          <w:sz w:val="28"/>
-          <w:szCs w:val="28"/>
-        </w:rPr>
-        <w:t xml:space="preserve"> программа </w:t>
-      </w:r>
-      <w:proofErr w:type="spellStart"/>
-      <w:r>
-        <w:rPr>
-          <w:sz w:val="28"/>
-          <w:szCs w:val="28"/>
-        </w:rPr>
-        <w:t>парсит</w:t>
-      </w:r>
-      <w:proofErr w:type="spellEnd"/>
-      <w:r>
-        <w:rPr>
-          <w:sz w:val="28"/>
-          <w:szCs w:val="28"/>
-        </w:rPr>
-        <w:t xml:space="preserve"> выражение и делит его на терминальные символы: скобки, знаки операций, числа и возвращает вектор в исходном порядке.</w:t>
+        <w:t xml:space="preserve">файла </w:t>
+      </w:r>
+      <w:r>
+        <w:rPr>
+          <w:sz w:val="28"/>
+          <w:szCs w:val="28"/>
+        </w:rPr>
+        <w:t xml:space="preserve">и </w:t>
+      </w:r>
+      <w:r>
+        <w:rPr>
+          <w:sz w:val="28"/>
+          <w:szCs w:val="28"/>
+          <w:lang w:val="en-US"/>
+        </w:rPr>
+        <w:t>cpp</w:t>
+      </w:r>
+      <w:r>
+        <w:rPr>
+          <w:sz w:val="28"/>
+          <w:szCs w:val="28"/>
+        </w:rPr>
+        <w:t xml:space="preserve">-файла) </w:t>
+      </w:r>
+      <w:r>
+        <w:rPr>
+          <w:sz w:val="28"/>
+          <w:szCs w:val="28"/>
+        </w:rPr>
+        <w:t>и двух классов, о которых речь пойдет позже.</w:t>
+      </w:r>
+    </w:p>
+    <w:p>
+      <w:pPr>
+        <w:tabs>
+          <w:tab w:val="left" w:pos="5544"/>
+        </w:tabs>
+        <w:rPr>
+          <w:sz w:val="28"/>
+          <w:szCs w:val="28"/>
+        </w:rPr>
+      </w:pPr>
+      <w:r>
+        <w:rPr>
+          <w:sz w:val="28"/>
+          <w:szCs w:val="28"/>
+        </w:rPr>
+        <w:t>Для начала, программа парсит выражение и делит его на терминальные символы: скобки, знаки операций, числа и возвращает вектор в исходном порядке.</w:t>
       </w:r>
       <w:r>
         <w:rPr>
@@ -201,7 +210,6 @@
         </w:rPr>
         <w:t xml:space="preserve"> (Это выполняет функция </w:t>
       </w:r>
-      <w:proofErr w:type="spellStart"/>
       <w:r>
         <w:rPr>
           <w:sz w:val="28"/>
@@ -210,7 +218,6 @@
         </w:rPr>
         <w:t>getMathExpression</w:t>
       </w:r>
-      <w:proofErr w:type="spellEnd"/>
       <w:r>
         <w:rPr>
           <w:sz w:val="28"/>
@@ -225,7 +232,6 @@
         </w:rPr>
         <w:t xml:space="preserve">в файле </w:t>
       </w:r>
-      <w:proofErr w:type="spellStart"/>
       <w:r>
         <w:rPr>
           <w:sz w:val="28"/>
@@ -234,7 +240,6 @@
         </w:rPr>
         <w:t>ParsingString</w:t>
       </w:r>
-      <w:proofErr w:type="spellEnd"/>
       <w:r>
         <w:rPr>
           <w:sz w:val="28"/>
@@ -242,16 +247,14 @@
         </w:rPr>
         <w:t>.</w:t>
       </w:r>
-      <w:proofErr w:type="spellStart"/>
-      <w:r>
-        <w:rPr>
-          <w:sz w:val="28"/>
-          <w:szCs w:val="28"/>
-          <w:lang w:val="en-US"/>
-        </w:rPr>
-        <w:t>hpp</w:t>
-      </w:r>
-      <w:proofErr w:type="spellEnd"/>
+      <w:r>
+        <w:rPr>
+          <w:sz w:val="28"/>
+          <w:szCs w:val="28"/>
+          <w:lang w:val="en-US"/>
+        </w:rPr>
+        <w:t>h</w:t>
+      </w:r>
       <w:r>
         <w:rPr>
           <w:sz w:val="28"/>
@@ -310,23 +313,7 @@
           <w:sz w:val="28"/>
           <w:szCs w:val="28"/>
         </w:rPr>
-        <w:t>7, *, (, 6, +, 12</w:t>
-      </w:r>
-      <w:proofErr w:type="gramStart"/>
-      <w:r>
-        <w:rPr>
-          <w:sz w:val="28"/>
-          <w:szCs w:val="28"/>
-        </w:rPr>
-        <w:t>, )</w:t>
-      </w:r>
-      <w:proofErr w:type="gramEnd"/>
-      <w:r>
-        <w:rPr>
-          <w:sz w:val="28"/>
-          <w:szCs w:val="28"/>
-        </w:rPr>
-        <w:t xml:space="preserve"> }</w:t>
+        <w:t>7, *, (, 6, +, 12, ) }</w:t>
       </w:r>
     </w:p>
     <w:p>
@@ -346,47 +333,21 @@
         </w:rPr>
         <w:t xml:space="preserve">Далее следует класс </w:t>
       </w:r>
-      <w:proofErr w:type="spellStart"/>
-      <w:r>
-        <w:rPr>
-          <w:sz w:val="28"/>
-          <w:szCs w:val="28"/>
-        </w:rPr>
-        <w:t>ParsingExprToPostfi</w:t>
-      </w:r>
-      <w:proofErr w:type="spellEnd"/>
-      <w:r>
-        <w:rPr>
-          <w:sz w:val="28"/>
-          <w:szCs w:val="28"/>
-          <w:lang w:val="en-US"/>
-        </w:rPr>
-        <w:t>x</w:t>
-      </w:r>
-      <w:r>
-        <w:rPr>
-          <w:sz w:val="28"/>
-          <w:szCs w:val="28"/>
-        </w:rPr>
-        <w:t xml:space="preserve">, который превращает </w:t>
-      </w:r>
-      <w:proofErr w:type="spellStart"/>
-      <w:r>
-        <w:rPr>
-          <w:sz w:val="28"/>
-          <w:szCs w:val="28"/>
-        </w:rPr>
-        <w:t>распарсенное</w:t>
-      </w:r>
-      <w:proofErr w:type="spellEnd"/>
-      <w:r>
-        <w:rPr>
-          <w:sz w:val="28"/>
-          <w:szCs w:val="28"/>
-        </w:rPr>
-        <w:t xml:space="preserve"> инфиксное выражение в постфиксное выражение. Там используется функция </w:t>
-      </w:r>
-      <w:proofErr w:type="spellStart"/>
+      <w:r>
+        <w:rPr>
+          <w:sz w:val="28"/>
+          <w:szCs w:val="28"/>
+          <w:lang w:val="en-US"/>
+        </w:rPr>
+        <w:t>ConvertExpressionToPostFix</w:t>
+      </w:r>
+      <w:r>
+        <w:rPr>
+          <w:sz w:val="28"/>
+          <w:szCs w:val="28"/>
+        </w:rPr>
+        <w:t xml:space="preserve">, который превращает распарсенное инфиксное выражение в постфиксное выражение. Там используется функция </w:t>
+      </w:r>
       <w:r>
         <w:rPr>
           <w:sz w:val="28"/>
@@ -394,29 +355,12 @@
         </w:rPr>
         <w:t>getPostFixExpression</w:t>
       </w:r>
-      <w:proofErr w:type="spellEnd"/>
-      <w:r>
-        <w:rPr>
-          <w:sz w:val="28"/>
-          <w:szCs w:val="28"/>
-        </w:rPr>
-        <w:t xml:space="preserve">, которая </w:t>
-      </w:r>
-      <w:proofErr w:type="spellStart"/>
-      <w:r>
-        <w:rPr>
-          <w:sz w:val="28"/>
-          <w:szCs w:val="28"/>
-        </w:rPr>
-        <w:t>парсит</w:t>
-      </w:r>
-      <w:proofErr w:type="spellEnd"/>
-      <w:r>
-        <w:rPr>
-          <w:sz w:val="28"/>
-          <w:szCs w:val="28"/>
-        </w:rPr>
-        <w:t xml:space="preserve"> выражение согласно алгоритму с википедии (источники)</w:t>
+      <w:r>
+        <w:rPr>
+          <w:sz w:val="28"/>
+          <w:szCs w:val="28"/>
+        </w:rPr>
+        <w:t>, которая парсит выражение согласно алгоритму с википедии (источники)</w:t>
       </w:r>
       <w:r>
         <w:rPr>
@@ -443,7 +387,6 @@
         </w:rPr>
         <w:t xml:space="preserve">После этого переходим к классу </w:t>
       </w:r>
-      <w:proofErr w:type="spellStart"/>
       <w:r>
         <w:rPr>
           <w:sz w:val="28"/>
@@ -460,7 +403,6 @@
         </w:rPr>
         <w:t>T</w:t>
       </w:r>
-      <w:proofErr w:type="spellEnd"/>
       <w:r>
         <w:rPr>
           <w:sz w:val="28"/>
@@ -489,7 +431,6 @@
         </w:rPr>
         <w:t xml:space="preserve"> </w:t>
       </w:r>
-      <w:proofErr w:type="spellStart"/>
       <w:r>
         <w:rPr>
           <w:sz w:val="28"/>
@@ -498,21 +439,12 @@
         </w:rPr>
         <w:t>convertToTree</w:t>
       </w:r>
-      <w:proofErr w:type="spellEnd"/>
-      <w:r>
-        <w:rPr>
-          <w:sz w:val="28"/>
-          <w:szCs w:val="28"/>
-        </w:rPr>
-        <w:t xml:space="preserve"> – </w:t>
-      </w:r>
-      <w:proofErr w:type="gramStart"/>
-      <w:r>
-        <w:rPr>
-          <w:sz w:val="28"/>
-          <w:szCs w:val="28"/>
-        </w:rPr>
-        <w:t xml:space="preserve">функция, </w:t>
+      <w:r>
+        <w:rPr>
+          <w:sz w:val="28"/>
+          <w:szCs w:val="28"/>
+        </w:rPr>
+        <w:t xml:space="preserve"> – функция, </w:t>
       </w:r>
       <w:r>
         <w:rPr>
@@ -528,7 +460,6 @@
         </w:rPr>
         <w:t>ая</w:t>
       </w:r>
-      <w:proofErr w:type="gramEnd"/>
       <w:r>
         <w:rPr>
           <w:sz w:val="28"/>
@@ -548,15 +479,7 @@
           <w:sz w:val="28"/>
           <w:szCs w:val="28"/>
         </w:rPr>
-        <w:t xml:space="preserve"> начинает работу с перебора всех лексем выражения, хранящихся в векторе лексем. Если лексема не является оператором, она создает новый узел с лексемой в качестве данных и добавляет его в вектор </w:t>
-      </w:r>
-      <w:proofErr w:type="spellStart"/>
-      <w:r>
-        <w:rPr>
-          <w:sz w:val="28"/>
-          <w:szCs w:val="28"/>
-        </w:rPr>
-        <w:t>expressio</w:t>
+        <w:t xml:space="preserve"> начинает работу с перебора всех лексем выражения, хранящихся в векторе лексем. Если лексема не является оператором, она создает новый узел с лексемой в качестве данных и добавляет его в вектор expressio</w:t>
       </w:r>
       <w:r>
         <w:rPr>
@@ -566,7 +489,6 @@
         </w:rPr>
         <w:t>nTree</w:t>
       </w:r>
-      <w:proofErr w:type="spellEnd"/>
       <w:r>
         <w:rPr>
           <w:sz w:val="28"/>
@@ -614,17 +536,8 @@
           <w:sz w:val="28"/>
           <w:szCs w:val="28"/>
         </w:rPr>
-        <w:t xml:space="preserve"> на последнюю лексему, добавленную в вектор </w:t>
-      </w:r>
-      <w:proofErr w:type="spellStart"/>
-      <w:r>
-        <w:rPr>
-          <w:sz w:val="28"/>
-          <w:szCs w:val="28"/>
-        </w:rPr>
-        <w:t>expression</w:t>
-      </w:r>
-      <w:proofErr w:type="spellEnd"/>
+        <w:t xml:space="preserve"> на последнюю лексему, добавленную в вектор expression</w:t>
+      </w:r>
       <w:r>
         <w:rPr>
           <w:sz w:val="28"/>
@@ -717,7 +630,6 @@
         </w:rPr>
         <w:t>, чтобы потом выражение можно было бы вычислить</w:t>
       </w:r>
-      <w:proofErr w:type="gramStart"/>
       <w:r>
         <w:rPr>
           <w:sz w:val="28"/>
@@ -725,29 +637,12 @@
         </w:rPr>
         <w:t>.</w:t>
       </w:r>
-      <w:proofErr w:type="gramEnd"/>
-      <w:r>
-        <w:rPr>
-          <w:sz w:val="28"/>
-          <w:szCs w:val="28"/>
-        </w:rPr>
-        <w:t xml:space="preserve"> (Как описано на </w:t>
-      </w:r>
-      <w:proofErr w:type="spellStart"/>
-      <w:r>
-        <w:rPr>
-          <w:sz w:val="28"/>
-          <w:szCs w:val="28"/>
-        </w:rPr>
-        <w:t>хабре</w:t>
-      </w:r>
-      <w:proofErr w:type="spellEnd"/>
-      <w:r>
-        <w:rPr>
-          <w:sz w:val="28"/>
-          <w:szCs w:val="28"/>
-        </w:rPr>
-        <w:t>)</w:t>
+      <w:r>
+        <w:rPr>
+          <w:sz w:val="28"/>
+          <w:szCs w:val="28"/>
+        </w:rPr>
+        <w:t xml:space="preserve"> (Как описано на хабре)</w:t>
       </w:r>
     </w:p>
     <w:p>
@@ -767,7 +662,6 @@
         </w:rPr>
         <w:t xml:space="preserve">В конце все вычисляет функция </w:t>
       </w:r>
-      <w:proofErr w:type="spellStart"/>
       <w:r>
         <w:rPr>
           <w:sz w:val="28"/>
@@ -775,7 +669,6 @@
         </w:rPr>
         <w:t>evaluateExpressionTree</w:t>
       </w:r>
-      <w:proofErr w:type="spellEnd"/>
       <w:r>
         <w:rPr>
           <w:sz w:val="28"/>
@@ -788,15 +681,7 @@
           <w:sz w:val="28"/>
           <w:szCs w:val="28"/>
         </w:rPr>
-        <w:t xml:space="preserve">начинает обход дерева с корневого узла и рекурсивно переходит к его потомкам. Для </w:t>
-      </w:r>
-      <w:r>
-        <w:rPr>
-          <w:sz w:val="28"/>
-          <w:szCs w:val="28"/>
-        </w:rPr>
-        <w:lastRenderedPageBreak/>
-        <w:t>каждого узла она вычисляет значение в соответствии с его оператором</w:t>
+        <w:t>начинает обход дерева с корневого узла и рекурсивно переходит к его потомкам. Для каждого узла она вычисляет значение в соответствии с его оператором</w:t>
       </w:r>
       <w:r>
         <w:rPr>
@@ -824,6 +709,1070 @@
             <w:t>😊</w:t>
           </mc:Fallback>
         </mc:AlternateContent>
+      </w:r>
+    </w:p>
+    <w:p>
+      <w:pPr>
+        <w:tabs>
+          <w:tab w:val="left" w:pos="5544"/>
+        </w:tabs>
+        <w:rPr>
+          <w:sz w:val="28"/>
+          <w:szCs w:val="28"/>
+        </w:rPr>
+      </w:pPr>
+      <w:r>
+        <w:rPr>
+          <w:sz w:val="28"/>
+          <w:szCs w:val="28"/>
+        </w:rPr>
+        <w:lastRenderedPageBreak/>
+        <w:t>Описание тестов:</w:t>
+      </w:r>
+    </w:p>
+    <w:p>
+      <w:pPr>
+        <w:tabs>
+          <w:tab w:val="left" w:pos="5544"/>
+        </w:tabs>
+        <w:rPr>
+          <w:sz w:val="28"/>
+          <w:szCs w:val="28"/>
+        </w:rPr>
+      </w:pPr>
+      <w:r>
+        <w:rPr>
+          <w:sz w:val="28"/>
+          <w:szCs w:val="28"/>
+          <w:lang w:val="en-US"/>
+        </w:rPr>
+        <w:t>cin</w:t>
+      </w:r>
+      <w:r>
+        <w:rPr>
+          <w:sz w:val="28"/>
+          <w:szCs w:val="28"/>
+        </w:rPr>
+        <w:t>1.</w:t>
+      </w:r>
+      <w:r>
+        <w:rPr>
+          <w:sz w:val="28"/>
+          <w:szCs w:val="28"/>
+          <w:lang w:val="en-US"/>
+        </w:rPr>
+        <w:t>txt</w:t>
+      </w:r>
+      <w:r>
+        <w:rPr>
+          <w:sz w:val="28"/>
+          <w:szCs w:val="28"/>
+        </w:rPr>
+        <w:t xml:space="preserve"> – </w:t>
+      </w:r>
+      <w:r>
+        <w:rPr>
+          <w:sz w:val="28"/>
+          <w:szCs w:val="28"/>
+        </w:rPr>
+        <w:t>возведение в отрицательную степень</w:t>
+      </w:r>
+    </w:p>
+    <w:p>
+      <w:pPr>
+        <w:tabs>
+          <w:tab w:val="left" w:pos="5544"/>
+        </w:tabs>
+        <w:rPr>
+          <w:sz w:val="28"/>
+          <w:szCs w:val="28"/>
+        </w:rPr>
+      </w:pPr>
+      <w:r>
+        <w:rPr>
+          <w:sz w:val="28"/>
+          <w:szCs w:val="28"/>
+          <w:lang w:val="en-US"/>
+        </w:rPr>
+        <w:t>cin</w:t>
+      </w:r>
+      <w:r>
+        <w:rPr>
+          <w:sz w:val="28"/>
+          <w:szCs w:val="28"/>
+        </w:rPr>
+        <w:t>2.</w:t>
+      </w:r>
+      <w:r>
+        <w:rPr>
+          <w:sz w:val="28"/>
+          <w:szCs w:val="28"/>
+          <w:lang w:val="en-US"/>
+        </w:rPr>
+        <w:t>txt</w:t>
+      </w:r>
+      <w:r>
+        <w:rPr>
+          <w:sz w:val="28"/>
+          <w:szCs w:val="28"/>
+        </w:rPr>
+        <w:t xml:space="preserve"> – </w:t>
+      </w:r>
+      <w:r>
+        <w:rPr>
+          <w:sz w:val="28"/>
+          <w:szCs w:val="28"/>
+        </w:rPr>
+        <w:t>Задача Гаусса про сумму от 1 до 100</w:t>
+      </w:r>
+    </w:p>
+    <w:p>
+      <w:pPr>
+        <w:tabs>
+          <w:tab w:val="left" w:pos="5544"/>
+        </w:tabs>
+        <w:rPr>
+          <w:sz w:val="28"/>
+          <w:szCs w:val="28"/>
+        </w:rPr>
+      </w:pPr>
+      <w:r>
+        <w:rPr>
+          <w:sz w:val="28"/>
+          <w:szCs w:val="28"/>
+          <w:lang w:val="en-US"/>
+        </w:rPr>
+        <w:t>cin</w:t>
+      </w:r>
+      <w:r>
+        <w:rPr>
+          <w:sz w:val="28"/>
+          <w:szCs w:val="28"/>
+        </w:rPr>
+        <w:t>3.</w:t>
+      </w:r>
+      <w:r>
+        <w:rPr>
+          <w:sz w:val="28"/>
+          <w:szCs w:val="28"/>
+          <w:lang w:val="en-US"/>
+        </w:rPr>
+        <w:t>txt</w:t>
+      </w:r>
+      <w:r>
+        <w:rPr>
+          <w:sz w:val="28"/>
+          <w:szCs w:val="28"/>
+        </w:rPr>
+        <w:t xml:space="preserve"> – умножение на 0</w:t>
+      </w:r>
+    </w:p>
+    <w:p>
+      <w:pPr>
+        <w:tabs>
+          <w:tab w:val="left" w:pos="5544"/>
+        </w:tabs>
+        <w:rPr>
+          <w:sz w:val="28"/>
+          <w:szCs w:val="28"/>
+        </w:rPr>
+      </w:pPr>
+      <w:r>
+        <w:rPr>
+          <w:sz w:val="28"/>
+          <w:szCs w:val="28"/>
+          <w:lang w:val="en-US"/>
+        </w:rPr>
+        <w:t>cin</w:t>
+      </w:r>
+      <w:r>
+        <w:rPr>
+          <w:sz w:val="28"/>
+          <w:szCs w:val="28"/>
+        </w:rPr>
+        <w:t>4.</w:t>
+      </w:r>
+      <w:r>
+        <w:rPr>
+          <w:sz w:val="28"/>
+          <w:szCs w:val="28"/>
+          <w:lang w:val="en-US"/>
+        </w:rPr>
+        <w:t>txt</w:t>
+      </w:r>
+      <w:r>
+        <w:rPr>
+          <w:sz w:val="28"/>
+          <w:szCs w:val="28"/>
+        </w:rPr>
+        <w:t xml:space="preserve"> –</w:t>
+      </w:r>
+      <w:r>
+        <w:rPr>
+          <w:sz w:val="28"/>
+          <w:szCs w:val="28"/>
+        </w:rPr>
+        <w:t xml:space="preserve"> ввод 1 из примера</w:t>
+      </w:r>
+    </w:p>
+    <w:p>
+      <w:pPr>
+        <w:tabs>
+          <w:tab w:val="left" w:pos="5544"/>
+        </w:tabs>
+        <w:rPr>
+          <w:sz w:val="28"/>
+          <w:szCs w:val="28"/>
+        </w:rPr>
+      </w:pPr>
+      <w:r>
+        <w:rPr>
+          <w:sz w:val="28"/>
+          <w:szCs w:val="28"/>
+          <w:lang w:val="en-US"/>
+        </w:rPr>
+        <w:t>cin</w:t>
+      </w:r>
+      <w:r>
+        <w:rPr>
+          <w:sz w:val="28"/>
+          <w:szCs w:val="28"/>
+        </w:rPr>
+        <w:t>5.</w:t>
+      </w:r>
+      <w:r>
+        <w:rPr>
+          <w:sz w:val="28"/>
+          <w:szCs w:val="28"/>
+          <w:lang w:val="en-US"/>
+        </w:rPr>
+        <w:t>txt</w:t>
+      </w:r>
+      <w:r>
+        <w:rPr>
+          <w:sz w:val="28"/>
+          <w:szCs w:val="28"/>
+        </w:rPr>
+        <w:t xml:space="preserve"> – </w:t>
+      </w:r>
+      <w:r>
+        <w:rPr>
+          <w:sz w:val="28"/>
+          <w:szCs w:val="28"/>
+        </w:rPr>
+        <w:t>ввод 2 из примера</w:t>
+      </w:r>
+    </w:p>
+    <w:p>
+      <w:pPr>
+        <w:tabs>
+          <w:tab w:val="left" w:pos="5544"/>
+        </w:tabs>
+        <w:rPr>
+          <w:sz w:val="28"/>
+          <w:szCs w:val="28"/>
+        </w:rPr>
+      </w:pPr>
+      <w:r>
+        <w:rPr>
+          <w:sz w:val="28"/>
+          <w:szCs w:val="28"/>
+          <w:lang w:val="en-US"/>
+        </w:rPr>
+        <w:t>cin</w:t>
+      </w:r>
+      <w:r>
+        <w:rPr>
+          <w:sz w:val="28"/>
+          <w:szCs w:val="28"/>
+        </w:rPr>
+        <w:t>6.</w:t>
+      </w:r>
+      <w:r>
+        <w:rPr>
+          <w:sz w:val="28"/>
+          <w:szCs w:val="28"/>
+          <w:lang w:val="en-US"/>
+        </w:rPr>
+        <w:t>txt</w:t>
+      </w:r>
+      <w:r>
+        <w:rPr>
+          <w:sz w:val="28"/>
+          <w:szCs w:val="28"/>
+        </w:rPr>
+        <w:t xml:space="preserve"> –</w:t>
+      </w:r>
+      <w:r>
+        <w:rPr>
+          <w:sz w:val="28"/>
+          <w:szCs w:val="28"/>
+        </w:rPr>
+        <w:t xml:space="preserve"> случай пример с одним унарным минусом</w:t>
+      </w:r>
+    </w:p>
+    <w:p>
+      <w:pPr>
+        <w:tabs>
+          <w:tab w:val="left" w:pos="5544"/>
+        </w:tabs>
+        <w:rPr>
+          <w:sz w:val="28"/>
+          <w:szCs w:val="28"/>
+        </w:rPr>
+      </w:pPr>
+      <w:r>
+        <w:rPr>
+          <w:sz w:val="28"/>
+          <w:szCs w:val="28"/>
+        </w:rPr>
+        <w:drawing>
+          <wp:inline distT="0" distB="0" distL="0" distR="0" wp14:anchorId="0F4C82E3" wp14:editId="0545FA69">
+            <wp:extent cx="3867690" cy="1371791"/>
+            <wp:effectExtent l="0" t="0" r="0" b="0"/>
+            <wp:docPr id="1867631971" name="Рисунок 1" descr="Изображение выглядит как текст, Шрифт, снимок экрана&#10;&#10;Автоматически созданное описание"/>
+            <wp:cNvGraphicFramePr>
+              <a:graphicFrameLocks xmlns:a="http://schemas.openxmlformats.org/drawingml/2006/main" noChangeAspect="1"/>
+            </wp:cNvGraphicFramePr>
+            <a:graphic xmlns:a="http://schemas.openxmlformats.org/drawingml/2006/main">
+              <a:graphicData uri="http://schemas.openxmlformats.org/drawingml/2006/picture">
+                <pic:pic xmlns:pic="http://schemas.openxmlformats.org/drawingml/2006/picture">
+                  <pic:nvPicPr>
+                    <pic:cNvPr id="1867631971" name="Рисунок 1" descr="Изображение выглядит как текст, Шрифт, снимок экрана&#10;&#10;Автоматически созданное описание"/>
+                    <pic:cNvPicPr/>
+                  </pic:nvPicPr>
+                  <pic:blipFill>
+                    <a:blip r:embed="rId4"/>
+                    <a:stretch>
+                      <a:fillRect/>
+                    </a:stretch>
+                  </pic:blipFill>
+                  <pic:spPr>
+                    <a:xfrm>
+                      <a:off x="0" y="0"/>
+                      <a:ext cx="3867690" cy="1371791"/>
+                    </a:xfrm>
+                    <a:prstGeom prst="rect">
+                      <a:avLst/>
+                    </a:prstGeom>
+                  </pic:spPr>
+                </pic:pic>
+              </a:graphicData>
+            </a:graphic>
+          </wp:inline>
+        </w:drawing>
+      </w:r>
+    </w:p>
+    <w:p>
+      <w:pPr>
+        <w:tabs>
+          <w:tab w:val="left" w:pos="5544"/>
+        </w:tabs>
+        <w:rPr>
+          <w:sz w:val="28"/>
+          <w:szCs w:val="28"/>
+        </w:rPr>
+      </w:pPr>
+      <w:r>
+        <w:rPr>
+          <w:sz w:val="28"/>
+          <w:szCs w:val="28"/>
+          <w:lang w:val="en-US"/>
+        </w:rPr>
+        <w:t>cin</w:t>
+      </w:r>
+      <w:r>
+        <w:rPr>
+          <w:sz w:val="28"/>
+          <w:szCs w:val="28"/>
+        </w:rPr>
+        <w:t>7.</w:t>
+      </w:r>
+      <w:r>
+        <w:rPr>
+          <w:sz w:val="28"/>
+          <w:szCs w:val="28"/>
+          <w:lang w:val="en-US"/>
+        </w:rPr>
+        <w:t>txt</w:t>
+      </w:r>
+      <w:r>
+        <w:rPr>
+          <w:sz w:val="28"/>
+          <w:szCs w:val="28"/>
+        </w:rPr>
+        <w:t xml:space="preserve"> </w:t>
+      </w:r>
+      <w:r>
+        <w:rPr>
+          <w:sz w:val="28"/>
+          <w:szCs w:val="28"/>
+        </w:rPr>
+        <w:t>– два унарных минуса</w:t>
+      </w:r>
+      <w:r>
+        <w:rPr>
+          <w:sz w:val="28"/>
+          <w:szCs w:val="28"/>
+        </w:rPr>
+        <w:t xml:space="preserve"> </w:t>
+      </w:r>
+      <w:r>
+        <w:rPr>
+          <w:sz w:val="28"/>
+          <w:szCs w:val="28"/>
+        </w:rPr>
+        <w:t>подряд</w:t>
+      </w:r>
+    </w:p>
+    <w:p>
+      <w:pPr>
+        <w:tabs>
+          <w:tab w:val="left" w:pos="5544"/>
+        </w:tabs>
+        <w:rPr>
+          <w:sz w:val="28"/>
+          <w:szCs w:val="28"/>
+        </w:rPr>
+      </w:pPr>
+      <w:r>
+        <w:rPr>
+          <w:sz w:val="28"/>
+          <w:szCs w:val="28"/>
+          <w:lang w:val="en-US"/>
+        </w:rPr>
+        <w:t>cin</w:t>
+      </w:r>
+      <w:r>
+        <w:rPr>
+          <w:sz w:val="28"/>
+          <w:szCs w:val="28"/>
+        </w:rPr>
+        <w:t>8.</w:t>
+      </w:r>
+      <w:r>
+        <w:rPr>
+          <w:sz w:val="28"/>
+          <w:szCs w:val="28"/>
+          <w:lang w:val="en-US"/>
+        </w:rPr>
+        <w:t xml:space="preserve">txt – </w:t>
+      </w:r>
+      <w:r>
+        <w:rPr>
+          <w:sz w:val="28"/>
+          <w:szCs w:val="28"/>
+        </w:rPr>
+        <w:t>двойное деление</w:t>
+      </w:r>
+    </w:p>
+    <w:p>
+      <w:pPr>
+        <w:tabs>
+          <w:tab w:val="left" w:pos="5544"/>
+        </w:tabs>
+        <w:rPr>
+          <w:sz w:val="28"/>
+          <w:szCs w:val="28"/>
+        </w:rPr>
+      </w:pPr>
+      <w:r>
+        <w:rPr>
+          <w:sz w:val="28"/>
+          <w:szCs w:val="28"/>
+          <w:lang w:val="en-US"/>
+        </w:rPr>
+        <w:t>cin</w:t>
+      </w:r>
+      <w:r>
+        <w:rPr>
+          <w:sz w:val="28"/>
+          <w:szCs w:val="28"/>
+        </w:rPr>
+        <w:t>9.</w:t>
+      </w:r>
+      <w:r>
+        <w:rPr>
+          <w:sz w:val="28"/>
+          <w:szCs w:val="28"/>
+          <w:lang w:val="en-US"/>
+        </w:rPr>
+        <w:t>txt</w:t>
+      </w:r>
+      <w:r>
+        <w:rPr>
+          <w:sz w:val="28"/>
+          <w:szCs w:val="28"/>
+        </w:rPr>
+        <w:t xml:space="preserve"> – пример на максимальное получаемое значение</w:t>
+      </w:r>
+    </w:p>
+    <w:p>
+      <w:pPr>
+        <w:tabs>
+          <w:tab w:val="left" w:pos="5544"/>
+        </w:tabs>
+        <w:rPr>
+          <w:sz w:val="28"/>
+          <w:szCs w:val="28"/>
+        </w:rPr>
+      </w:pPr>
+      <w:r>
+        <w:rPr>
+          <w:sz w:val="28"/>
+          <w:szCs w:val="28"/>
+          <w:lang w:val="en-US"/>
+        </w:rPr>
+        <w:t>cin</w:t>
+      </w:r>
+      <w:r>
+        <w:rPr>
+          <w:sz w:val="28"/>
+          <w:szCs w:val="28"/>
+        </w:rPr>
+        <w:t>10.</w:t>
+      </w:r>
+      <w:r>
+        <w:rPr>
+          <w:sz w:val="28"/>
+          <w:szCs w:val="28"/>
+          <w:lang w:val="en-US"/>
+        </w:rPr>
+        <w:t>txt</w:t>
+      </w:r>
+      <w:r>
+        <w:rPr>
+          <w:sz w:val="28"/>
+          <w:szCs w:val="28"/>
+        </w:rPr>
+        <w:t xml:space="preserve"> – </w:t>
+      </w:r>
+      <w:r>
+        <w:rPr>
+          <w:sz w:val="28"/>
+          <w:szCs w:val="28"/>
+        </w:rPr>
+        <w:t xml:space="preserve">пример на отрицательное </w:t>
+      </w:r>
+      <w:r>
+        <w:rPr>
+          <w:sz w:val="28"/>
+          <w:szCs w:val="28"/>
+        </w:rPr>
+        <w:t>максимальное получаемое значение</w:t>
+      </w:r>
+    </w:p>
+    <w:p>
+      <w:pPr>
+        <w:tabs>
+          <w:tab w:val="left" w:pos="5544"/>
+        </w:tabs>
+        <w:rPr>
+          <w:sz w:val="28"/>
+          <w:szCs w:val="28"/>
+        </w:rPr>
+      </w:pPr>
+      <w:r>
+        <w:rPr>
+          <w:sz w:val="28"/>
+          <w:szCs w:val="28"/>
+          <w:lang w:val="en-US"/>
+        </w:rPr>
+        <w:t>cin</w:t>
+      </w:r>
+      <w:r>
+        <w:rPr>
+          <w:sz w:val="28"/>
+          <w:szCs w:val="28"/>
+        </w:rPr>
+        <w:t>11.</w:t>
+      </w:r>
+      <w:r>
+        <w:rPr>
+          <w:sz w:val="28"/>
+          <w:szCs w:val="28"/>
+          <w:lang w:val="en-US"/>
+        </w:rPr>
+        <w:t>txt</w:t>
+      </w:r>
+      <w:r>
+        <w:rPr>
+          <w:sz w:val="28"/>
+          <w:szCs w:val="28"/>
+        </w:rPr>
+        <w:t xml:space="preserve"> –</w:t>
+      </w:r>
+      <w:r>
+        <w:rPr>
+          <w:sz w:val="28"/>
+          <w:szCs w:val="28"/>
+        </w:rPr>
+        <w:t xml:space="preserve"> </w:t>
+      </w:r>
+      <w:r>
+        <w:rPr>
+          <w:sz w:val="28"/>
+          <w:szCs w:val="28"/>
+        </w:rPr>
+        <w:t>пример на отрицательное максимальное получаемое значение</w:t>
+      </w:r>
+      <w:r>
+        <w:rPr>
+          <w:sz w:val="28"/>
+          <w:szCs w:val="28"/>
+        </w:rPr>
+        <w:t xml:space="preserve"> без скобок</w:t>
+      </w:r>
+    </w:p>
+    <w:p>
+      <w:pPr>
+        <w:tabs>
+          <w:tab w:val="left" w:pos="5544"/>
+        </w:tabs>
+        <w:rPr>
+          <w:sz w:val="28"/>
+          <w:szCs w:val="28"/>
+        </w:rPr>
+      </w:pPr>
+      <w:r>
+        <w:rPr>
+          <w:sz w:val="28"/>
+          <w:szCs w:val="28"/>
+          <w:lang w:val="en-US"/>
+        </w:rPr>
+        <w:t>cin</w:t>
+      </w:r>
+      <w:r>
+        <w:rPr>
+          <w:sz w:val="28"/>
+          <w:szCs w:val="28"/>
+        </w:rPr>
+        <w:t>12.</w:t>
+      </w:r>
+      <w:r>
+        <w:rPr>
+          <w:sz w:val="28"/>
+          <w:szCs w:val="28"/>
+          <w:lang w:val="en-US"/>
+        </w:rPr>
+        <w:t>txt</w:t>
+      </w:r>
+      <w:r>
+        <w:rPr>
+          <w:sz w:val="28"/>
+          <w:szCs w:val="28"/>
+        </w:rPr>
+        <w:t xml:space="preserve"> – </w:t>
+      </w:r>
+      <w:r>
+        <w:rPr>
+          <w:sz w:val="28"/>
+          <w:szCs w:val="28"/>
+        </w:rPr>
+        <w:t>пример на отрицательное максимальное получаемое значение</w:t>
+      </w:r>
+      <w:r>
+        <w:rPr>
+          <w:sz w:val="28"/>
+          <w:szCs w:val="28"/>
+        </w:rPr>
+        <w:t xml:space="preserve"> </w:t>
+      </w:r>
+      <w:r>
+        <w:rPr>
+          <w:sz w:val="28"/>
+          <w:szCs w:val="28"/>
+          <w:lang w:val="en-US"/>
+        </w:rPr>
+        <w:t>c</w:t>
+      </w:r>
+      <w:r>
+        <w:rPr>
+          <w:sz w:val="28"/>
+          <w:szCs w:val="28"/>
+        </w:rPr>
+        <w:t xml:space="preserve"> </w:t>
+      </w:r>
+      <w:r>
+        <w:rPr>
+          <w:sz w:val="28"/>
+          <w:szCs w:val="28"/>
+        </w:rPr>
+        <w:t>минусом у второго множителя</w:t>
+      </w:r>
+    </w:p>
+    <w:p>
+      <w:pPr>
+        <w:tabs>
+          <w:tab w:val="left" w:pos="5544"/>
+        </w:tabs>
+        <w:rPr>
+          <w:sz w:val="28"/>
+          <w:szCs w:val="28"/>
+        </w:rPr>
+      </w:pPr>
+      <w:r>
+        <w:rPr>
+          <w:sz w:val="28"/>
+          <w:szCs w:val="28"/>
+          <w:lang w:val="en-US"/>
+        </w:rPr>
+        <w:t>cin</w:t>
+      </w:r>
+      <w:r>
+        <w:rPr>
+          <w:sz w:val="28"/>
+          <w:szCs w:val="28"/>
+        </w:rPr>
+        <w:t>13.</w:t>
+      </w:r>
+      <w:r>
+        <w:rPr>
+          <w:sz w:val="28"/>
+          <w:szCs w:val="28"/>
+          <w:lang w:val="en-US"/>
+        </w:rPr>
+        <w:t>txt</w:t>
+      </w:r>
+      <w:r>
+        <w:rPr>
+          <w:sz w:val="28"/>
+          <w:szCs w:val="28"/>
+        </w:rPr>
+        <w:t xml:space="preserve"> – </w:t>
+      </w:r>
+      <w:r>
+        <w:rPr>
+          <w:sz w:val="28"/>
+          <w:szCs w:val="28"/>
+        </w:rPr>
+        <w:t>пример на максимальное получаемое значение</w:t>
+      </w:r>
+      <w:r>
+        <w:rPr>
+          <w:sz w:val="28"/>
+          <w:szCs w:val="28"/>
+        </w:rPr>
+        <w:t xml:space="preserve"> с минусом у двух множителей</w:t>
+      </w:r>
+    </w:p>
+    <w:p>
+      <w:pPr>
+        <w:tabs>
+          <w:tab w:val="left" w:pos="5544"/>
+        </w:tabs>
+        <w:rPr>
+          <w:sz w:val="28"/>
+          <w:szCs w:val="28"/>
+        </w:rPr>
+      </w:pPr>
+      <w:r>
+        <w:rPr>
+          <w:sz w:val="28"/>
+          <w:szCs w:val="28"/>
+          <w:lang w:val="en-US"/>
+        </w:rPr>
+        <w:t>cin</w:t>
+      </w:r>
+      <w:r>
+        <w:rPr>
+          <w:sz w:val="28"/>
+          <w:szCs w:val="28"/>
+        </w:rPr>
+        <w:t>14.</w:t>
+      </w:r>
+      <w:r>
+        <w:rPr>
+          <w:sz w:val="28"/>
+          <w:szCs w:val="28"/>
+          <w:lang w:val="en-US"/>
+        </w:rPr>
+        <w:t>txt</w:t>
+      </w:r>
+      <w:r>
+        <w:rPr>
+          <w:sz w:val="28"/>
+          <w:szCs w:val="28"/>
+        </w:rPr>
+        <w:t xml:space="preserve"> – </w:t>
+      </w:r>
+      <w:r>
+        <w:rPr>
+          <w:sz w:val="28"/>
+          <w:szCs w:val="28"/>
+        </w:rPr>
+        <w:t xml:space="preserve">пример на обычный приоритет операций </w:t>
+      </w:r>
+      <w:r>
+        <w:rPr>
+          <mc:AlternateContent>
+            <mc:Choice Requires="w16se"/>
+            <mc:Fallback>
+              <w:rFonts w:ascii="Segoe UI Emoji" w:eastAsia="Segoe UI Emoji" w:hAnsi="Segoe UI Emoji" w:cs="Segoe UI Emoji"/>
+            </mc:Fallback>
+          </mc:AlternateContent>
+          <w:sz w:val="28"/>
+          <w:szCs w:val="28"/>
+        </w:rPr>
+        <mc:AlternateContent>
+          <mc:Choice Requires="w16se">
+            <w16se:symEx w16se:font="Segoe UI Emoji" w16se:char="1F60A"/>
+          </mc:Choice>
+          <mc:Fallback>
+            <w:t>😊</w:t>
+          </mc:Fallback>
+        </mc:AlternateContent>
+      </w:r>
+    </w:p>
+    <w:p>
+      <w:pPr>
+        <w:tabs>
+          <w:tab w:val="left" w:pos="5544"/>
+        </w:tabs>
+        <w:rPr>
+          <w:sz w:val="28"/>
+          <w:szCs w:val="28"/>
+        </w:rPr>
+      </w:pPr>
+      <w:r>
+        <w:rPr>
+          <w:sz w:val="28"/>
+          <w:szCs w:val="28"/>
+          <w:lang w:val="en-US"/>
+        </w:rPr>
+        <w:t>cin</w:t>
+      </w:r>
+      <w:r>
+        <w:rPr>
+          <w:sz w:val="28"/>
+          <w:szCs w:val="28"/>
+        </w:rPr>
+        <w:t>15.</w:t>
+      </w:r>
+      <w:r>
+        <w:rPr>
+          <w:sz w:val="28"/>
+          <w:szCs w:val="28"/>
+          <w:lang w:val="en-US"/>
+        </w:rPr>
+        <w:t>txt</w:t>
+      </w:r>
+      <w:r>
+        <w:rPr>
+          <w:sz w:val="28"/>
+          <w:szCs w:val="28"/>
+        </w:rPr>
+        <w:t xml:space="preserve"> – </w:t>
+      </w:r>
+      <w:r>
+        <w:rPr>
+          <w:sz w:val="28"/>
+          <w:szCs w:val="28"/>
+        </w:rPr>
+        <w:t>пример со всеми операциями сразу</w:t>
+      </w:r>
+    </w:p>
+    <w:p>
+      <w:pPr>
+        <w:tabs>
+          <w:tab w:val="left" w:pos="5544"/>
+        </w:tabs>
+        <w:rPr>
+          <w:sz w:val="28"/>
+          <w:szCs w:val="28"/>
+          <w:lang w:val="en-US"/>
+        </w:rPr>
+      </w:pPr>
+      <w:r>
+        <w:rPr>
+          <w:sz w:val="28"/>
+          <w:szCs w:val="28"/>
+        </w:rPr>
+        <w:drawing>
+          <wp:inline distT="0" distB="0" distL="0" distR="0" wp14:anchorId="67CC5DE3" wp14:editId="263AC0EE">
+            <wp:extent cx="2267266" cy="771633"/>
+            <wp:effectExtent l="0" t="0" r="0" b="9525"/>
+            <wp:docPr id="100695731" name="Рисунок 1" descr="Изображение выглядит как текст, Шрифт, рукописный текст, каллиграфия&#10;&#10;Автоматически созданное описание"/>
+            <wp:cNvGraphicFramePr>
+              <a:graphicFrameLocks xmlns:a="http://schemas.openxmlformats.org/drawingml/2006/main" noChangeAspect="1"/>
+            </wp:cNvGraphicFramePr>
+            <a:graphic xmlns:a="http://schemas.openxmlformats.org/drawingml/2006/main">
+              <a:graphicData uri="http://schemas.openxmlformats.org/drawingml/2006/picture">
+                <pic:pic xmlns:pic="http://schemas.openxmlformats.org/drawingml/2006/picture">
+                  <pic:nvPicPr>
+                    <pic:cNvPr id="100695731" name="Рисунок 1" descr="Изображение выглядит как текст, Шрифт, рукописный текст, каллиграфия&#10;&#10;Автоматически созданное описание"/>
+                    <pic:cNvPicPr/>
+                  </pic:nvPicPr>
+                  <pic:blipFill>
+                    <a:blip r:embed="rId5"/>
+                    <a:stretch>
+                      <a:fillRect/>
+                    </a:stretch>
+                  </pic:blipFill>
+                  <pic:spPr>
+                    <a:xfrm>
+                      <a:off x="0" y="0"/>
+                      <a:ext cx="2267266" cy="771633"/>
+                    </a:xfrm>
+                    <a:prstGeom prst="rect">
+                      <a:avLst/>
+                    </a:prstGeom>
+                  </pic:spPr>
+                </pic:pic>
+              </a:graphicData>
+            </a:graphic>
+          </wp:inline>
+        </w:drawing>
+      </w:r>
+    </w:p>
+    <w:p>
+      <w:pPr>
+        <w:tabs>
+          <w:tab w:val="left" w:pos="5544"/>
+        </w:tabs>
+        <w:rPr>
+          <w:sz w:val="28"/>
+          <w:szCs w:val="28"/>
+        </w:rPr>
+      </w:pPr>
+      <w:r>
+        <w:rPr>
+          <w:sz w:val="28"/>
+          <w:szCs w:val="28"/>
+          <w:lang w:val="en-US"/>
+        </w:rPr>
+        <w:t xml:space="preserve">cin16.txt – </w:t>
+      </w:r>
+      <w:r>
+        <w:rPr>
+          <w:sz w:val="28"/>
+          <w:szCs w:val="28"/>
+        </w:rPr>
+        <w:t>деление на 0</w:t>
+      </w:r>
+    </w:p>
+    <w:p>
+      <w:pPr>
+        <w:tabs>
+          <w:tab w:val="left" w:pos="5544"/>
+        </w:tabs>
+        <w:rPr>
+          <w:sz w:val="28"/>
+          <w:szCs w:val="28"/>
+          <w:lang w:val="en-US"/>
+        </w:rPr>
+      </w:pPr>
+      <w:r>
+        <w:rPr>
+          <w:sz w:val="28"/>
+          <w:szCs w:val="28"/>
+          <w:lang w:val="en-US"/>
+        </w:rPr>
+        <w:t xml:space="preserve">cin17.txt – </w:t>
+      </w:r>
+      <w:r>
+        <w:rPr>
+          <w:sz w:val="28"/>
+          <w:szCs w:val="28"/>
+        </w:rPr>
+        <w:t>0 в 0 степени</w:t>
+      </w:r>
+    </w:p>
+    <w:p>
+      <w:pPr>
+        <w:tabs>
+          <w:tab w:val="left" w:pos="5544"/>
+        </w:tabs>
+        <w:rPr>
+          <w:sz w:val="28"/>
+          <w:szCs w:val="28"/>
+        </w:rPr>
+      </w:pPr>
+      <w:r>
+        <w:rPr>
+          <w:sz w:val="28"/>
+          <w:szCs w:val="28"/>
+          <w:lang w:val="en-US"/>
+        </w:rPr>
+        <w:lastRenderedPageBreak/>
+        <w:t>cin</w:t>
+      </w:r>
+      <w:r>
+        <w:rPr>
+          <w:sz w:val="28"/>
+          <w:szCs w:val="28"/>
+        </w:rPr>
+        <w:t>18.</w:t>
+      </w:r>
+      <w:r>
+        <w:rPr>
+          <w:sz w:val="28"/>
+          <w:szCs w:val="28"/>
+          <w:lang w:val="en-US"/>
+        </w:rPr>
+        <w:t>txt</w:t>
+      </w:r>
+      <w:r>
+        <w:rPr>
+          <w:sz w:val="28"/>
+          <w:szCs w:val="28"/>
+        </w:rPr>
+        <w:t xml:space="preserve"> – </w:t>
+      </w:r>
+      <w:r>
+        <w:rPr>
+          <w:sz w:val="28"/>
+          <w:szCs w:val="28"/>
+        </w:rPr>
+        <w:t>пример на правоассоциативность степени из вашего замечания</w:t>
+      </w:r>
+    </w:p>
+    <w:p>
+      <w:pPr>
+        <w:tabs>
+          <w:tab w:val="left" w:pos="5544"/>
+        </w:tabs>
+        <w:rPr>
+          <w:sz w:val="28"/>
+          <w:szCs w:val="28"/>
+        </w:rPr>
+      </w:pPr>
+      <w:r>
+        <w:rPr>
+          <w:sz w:val="28"/>
+          <w:szCs w:val="28"/>
+          <w:lang w:val="en-US"/>
+        </w:rPr>
+        <w:t>cin</w:t>
+      </w:r>
+      <w:r>
+        <w:rPr>
+          <w:sz w:val="28"/>
+          <w:szCs w:val="28"/>
+        </w:rPr>
+        <w:t>19.</w:t>
+      </w:r>
+      <w:r>
+        <w:rPr>
+          <w:sz w:val="28"/>
+          <w:szCs w:val="28"/>
+          <w:lang w:val="en-US"/>
+        </w:rPr>
+        <w:t>txt</w:t>
+      </w:r>
+      <w:r>
+        <w:rPr>
+          <w:sz w:val="28"/>
+          <w:szCs w:val="28"/>
+        </w:rPr>
+        <w:t xml:space="preserve"> – </w:t>
+      </w:r>
+      <w:r>
+        <w:rPr>
+          <w:sz w:val="28"/>
+          <w:szCs w:val="28"/>
+        </w:rPr>
+        <w:t>пример на унарные минусы из вашего замечания</w:t>
       </w:r>
     </w:p>
     <w:sectPr>
@@ -1236,6 +2185,7 @@
   <w:style w:type="paragraph" w:default="1" w:styleId="a">
     <w:name w:val="Normal"/>
     <w:qFormat/>
+    <w:rsid w:val="003E5E71"/>
   </w:style>
   <w:style w:type="character" w:default="1" w:styleId="a0">
     <w:name w:val="Default Paragraph Font"/>

</xml_diff>